<commit_message>
Work on party, ebooks, add poem and textual-grieving
</commit_message>
<xml_diff>
--- a/fiction/rum-and-coke/rum-and-coke--print.docx
+++ b/fiction/rum-and-coke/rum-and-coke--print.docx
@@ -11480,7 +11480,7 @@
           <wp:inline>
             <wp:extent cx="5232400" cy="6096000"/>
             <wp:effectExtent b="0" l="0" r="0" t="0"/>
-            <wp:docPr descr="" id="1" name="Picture"/>
+            <wp:docPr descr="image" id="1" name="Picture"/>
             <a:graphic>
               <a:graphicData uri="http://schemas.openxmlformats.org/drawingml/2006/picture">
                 <pic:pic>
@@ -11634,7 +11634,7 @@
     </w:lvl>
   </w:abstractNum>
   <w:abstractNum w:abstractNumId="990">
-    <w:nsid w:val="669b6879"/>
+    <w:nsid w:val="96a74b86"/>
     <w:multiLevelType w:val="multilevel"/>
     <w:lvl w:ilvl="0">
       <w:numFmt w:val="bullet"/>
@@ -11901,7 +11901,7 @@
       <w:keepNext/>
       <w:keepLines/>
       <w:spacing w:before="200" w:after="0"/>
-      <w:outlineLvl w:val="1"/>
+      <w:outlineLvl w:val="2"/>
     </w:pPr>
     <w:rPr>
       <w:rFonts w:asciiTheme="majorHAnsi" w:eastAsiaTheme="majorEastAsia" w:hAnsiTheme="majorHAnsi" w:cstheme="majorBidi"/>
@@ -11923,7 +11923,7 @@
       <w:keepNext/>
       <w:keepLines/>
       <w:spacing w:before="200" w:after="0"/>
-      <w:outlineLvl w:val="1"/>
+      <w:outlineLvl w:val="3"/>
     </w:pPr>
     <w:rPr>
       <w:rFonts w:asciiTheme="majorHAnsi" w:eastAsiaTheme="majorEastAsia" w:hAnsiTheme="majorHAnsi" w:cstheme="majorBidi"/>
@@ -11945,12 +11945,32 @@
       <w:keepNext/>
       <w:keepLines/>
       <w:spacing w:before="200" w:after="0"/>
-      <w:outlineLvl w:val="1"/>
+      <w:outlineLvl w:val="4"/>
     </w:pPr>
     <w:rPr>
       <w:rFonts w:asciiTheme="majorHAnsi" w:eastAsiaTheme="majorEastAsia" w:hAnsiTheme="majorHAnsi" w:cstheme="majorBidi"/>
       <w:i/>
       <w:iCs/>
+      <w:color w:val="4F81BD" w:themeColor="accent1"/>
+      <w:sz w:val="24"/>
+      <w:szCs w:val="24"/>
+    </w:rPr>
+  </w:style>
+  <w:style w:type="paragraph" w:styleId="Heading6">
+    <w:name w:val="Heading 6"/>
+    <w:basedOn w:val="Normal"/>
+    <w:next w:val="BodyText"/>
+    <w:uiPriority w:val="9"/>
+    <w:unhideWhenUsed/>
+    <w:qFormat/>
+    <w:pPr>
+      <w:keepNext/>
+      <w:keepLines/>
+      <w:spacing w:before="200" w:after="0"/>
+      <w:outlineLvl w:val="5"/>
+    </w:pPr>
+    <w:rPr>
+      <w:rFonts w:asciiTheme="majorHAnsi" w:eastAsiaTheme="majorEastAsia" w:hAnsiTheme="majorHAnsi" w:cstheme="majorBidi"/>
       <w:color w:val="4F81BD" w:themeColor="accent1"/>
       <w:sz w:val="24"/>
       <w:szCs w:val="24"/>
@@ -12103,7 +12123,6 @@
     <w:link w:val="VerbatimChar"/>
     <w:pPr>
       <w:wordWrap w:val="off"/>
-      <w:noProof/>
     </w:pPr>
   </w:style>
   <w:style w:type="character" w:customStyle="1" w:styleId="KeywordTok">

</xml_diff>